<commit_message>
progres sur le doc
</commit_message>
<xml_diff>
--- a/docExplicatif.docx
+++ b/docExplicatif.docx
@@ -4,6 +4,10 @@
   <w:body>
     <w:sdt>
       <w:sdtPr>
+        <w:rPr>
+          <w:rFonts w:eastAsiaTheme="minorHAnsi"/>
+          <w:lang w:eastAsia="en-US"/>
+        </w:rPr>
         <w:id w:val="-1358962189"/>
         <w:docPartObj>
           <w:docPartGallery w:val="Cover Pages"/>
@@ -12,8 +16,7 @@
       </w:sdtPr>
       <w:sdtEndPr>
         <w:rPr>
-          <w:rFonts w:eastAsiaTheme="minorHAnsi"/>
-          <w:lang w:val="fr-FR" w:eastAsia="en-US"/>
+          <w:lang w:val="fr-FR"/>
         </w:rPr>
       </w:sdtEndPr>
       <w:sdtContent>
@@ -154,6 +157,7 @@
                                       <w:calendar w:val="gregorian"/>
                                     </w:date>
                                   </w:sdtPr>
+                                  <w:sdtEndPr/>
                                   <w:sdtContent>
                                     <w:p>
                                       <w:pPr>
@@ -3692,6 +3696,7 @@
                                     <w:dataBinding w:prefixMappings="xmlns:ns0='http://purl.org/dc/elements/1.1/' xmlns:ns1='http://schemas.openxmlformats.org/package/2006/metadata/core-properties' " w:xpath="/ns1:coreProperties[1]/ns0:creator[1]" w:storeItemID="{6C3C8BC8-F283-45AE-878A-BAB7291924A1}"/>
                                     <w:text/>
                                   </w:sdtPr>
+                                  <w:sdtEndPr/>
                                   <w:sdtContent>
                                     <w:r>
                                       <w:rPr>
@@ -3727,6 +3732,7 @@
                                     <w:dataBinding w:prefixMappings="xmlns:ns0='http://schemas.openxmlformats.org/officeDocument/2006/extended-properties' " w:xpath="/ns0:Properties[1]/ns0:Company[1]" w:storeItemID="{6668398D-A668-4E3E-A5EB-62B293D839F1}"/>
                                     <w:text/>
                                   </w:sdtPr>
+                                  <w:sdtEndPr/>
                                   <w:sdtContent>
                                     <w:r>
                                       <w:rPr>
@@ -3791,6 +3797,7 @@
                               <w:dataBinding w:prefixMappings="xmlns:ns0='http://purl.org/dc/elements/1.1/' xmlns:ns1='http://schemas.openxmlformats.org/package/2006/metadata/core-properties' " w:xpath="/ns1:coreProperties[1]/ns0:creator[1]" w:storeItemID="{6C3C8BC8-F283-45AE-878A-BAB7291924A1}"/>
                               <w:text/>
                             </w:sdtPr>
+                            <w:sdtEndPr/>
                             <w:sdtContent>
                               <w:r>
                                 <w:rPr>
@@ -3826,6 +3833,7 @@
                               <w:dataBinding w:prefixMappings="xmlns:ns0='http://schemas.openxmlformats.org/officeDocument/2006/extended-properties' " w:xpath="/ns0:Properties[1]/ns0:Company[1]" w:storeItemID="{6668398D-A668-4E3E-A5EB-62B293D839F1}"/>
                               <w:text/>
                             </w:sdtPr>
+                            <w:sdtEndPr/>
                             <w:sdtContent>
                               <w:r>
                                 <w:rPr>
@@ -3942,6 +3950,7 @@
                                     <w:dataBinding w:prefixMappings="xmlns:ns0='http://purl.org/dc/elements/1.1/' xmlns:ns1='http://schemas.openxmlformats.org/package/2006/metadata/core-properties' " w:xpath="/ns1:coreProperties[1]/ns0:title[1]" w:storeItemID="{6C3C8BC8-F283-45AE-878A-BAB7291924A1}"/>
                                     <w:text/>
                                   </w:sdtPr>
+                                  <w:sdtEndPr/>
                                   <w:sdtContent>
                                     <w:r>
                                       <w:rPr>
@@ -3977,6 +3986,7 @@
                                     <w:dataBinding w:prefixMappings="xmlns:ns0='http://purl.org/dc/elements/1.1/' xmlns:ns1='http://schemas.openxmlformats.org/package/2006/metadata/core-properties' " w:xpath="/ns1:coreProperties[1]/ns0:subject[1]" w:storeItemID="{6C3C8BC8-F283-45AE-878A-BAB7291924A1}"/>
                                     <w:text/>
                                   </w:sdtPr>
+                                  <w:sdtEndPr/>
                                   <w:sdtContent>
                                     <w:r>
                                       <w:rPr>
@@ -4115,7 +4125,11 @@
     <w:sdt>
       <w:sdtPr>
         <w:rPr>
-          <w:lang w:val="fr-FR"/>
+          <w:rFonts w:asciiTheme="minorHAnsi" w:eastAsiaTheme="minorHAnsi" w:hAnsiTheme="minorHAnsi" w:cstheme="minorBidi"/>
+          <w:color w:val="auto"/>
+          <w:sz w:val="22"/>
+          <w:szCs w:val="22"/>
+          <w:lang w:val="fr-FR" w:eastAsia="en-US"/>
         </w:rPr>
         <w:id w:val="117420092"/>
         <w:docPartObj>
@@ -4125,13 +4139,8 @@
       </w:sdtPr>
       <w:sdtEndPr>
         <w:rPr>
-          <w:rFonts w:asciiTheme="minorHAnsi" w:eastAsiaTheme="minorHAnsi" w:hAnsiTheme="minorHAnsi" w:cstheme="minorBidi"/>
           <w:b/>
           <w:bCs/>
-          <w:color w:val="auto"/>
-          <w:sz w:val="22"/>
-          <w:szCs w:val="22"/>
-          <w:lang w:eastAsia="en-US"/>
         </w:rPr>
       </w:sdtEndPr>
       <w:sdtContent>
@@ -4153,7 +4162,9 @@
               <w:tab w:val="right" w:leader="dot" w:pos="8630"/>
             </w:tabs>
             <w:rPr>
+              <w:rFonts w:eastAsiaTheme="minorEastAsia"/>
               <w:noProof/>
+              <w:lang w:eastAsia="fr-CA"/>
             </w:rPr>
           </w:pPr>
           <w:r>
@@ -4165,7 +4176,7 @@
           <w:r>
             <w:fldChar w:fldCharType="separate"/>
           </w:r>
-          <w:hyperlink w:anchor="_Toc7419225" w:history="1">
+          <w:hyperlink w:anchor="_Toc7697697" w:history="1">
             <w:r>
               <w:rPr>
                 <w:rStyle w:val="Lienhypertexte"/>
@@ -4192,7 +4203,7 @@
                 <w:noProof/>
                 <w:webHidden/>
               </w:rPr>
-              <w:instrText xml:space="preserve"> PAGEREF _Toc7419225 \h </w:instrText>
+              <w:instrText xml:space="preserve"> PAGEREF _Toc7697697 \h </w:instrText>
             </w:r>
             <w:r>
               <w:rPr>
@@ -4230,17 +4241,19 @@
               <w:tab w:val="right" w:leader="dot" w:pos="8630"/>
             </w:tabs>
             <w:rPr>
+              <w:rFonts w:eastAsiaTheme="minorEastAsia"/>
               <w:noProof/>
+              <w:lang w:eastAsia="fr-CA"/>
             </w:rPr>
           </w:pPr>
-          <w:hyperlink w:anchor="_Toc7419226" w:history="1">
+          <w:hyperlink w:anchor="_Toc7697698" w:history="1">
             <w:r>
               <w:rPr>
                 <w:rStyle w:val="Lienhypertexte"/>
                 <w:rFonts w:cstheme="majorHAnsi"/>
                 <w:noProof/>
               </w:rPr>
-              <w:t>Votre application doit avoir une interface graphique fonctionnelle.</w:t>
+              <w:t>Votre application doit utiliser au minimum une boîte de dialogues</w:t>
             </w:r>
             <w:r>
               <w:rPr>
@@ -4261,7 +4274,7 @@
                 <w:noProof/>
                 <w:webHidden/>
               </w:rPr>
-              <w:instrText xml:space="preserve"> PAGEREF _Toc7419226 \h </w:instrText>
+              <w:instrText xml:space="preserve"> PAGEREF _Toc7697698 \h </w:instrText>
             </w:r>
             <w:r>
               <w:rPr>
@@ -4299,17 +4312,19 @@
               <w:tab w:val="right" w:leader="dot" w:pos="8630"/>
             </w:tabs>
             <w:rPr>
+              <w:rFonts w:eastAsiaTheme="minorEastAsia"/>
               <w:noProof/>
+              <w:lang w:eastAsia="fr-CA"/>
             </w:rPr>
           </w:pPr>
-          <w:hyperlink w:anchor="_Toc7419227" w:history="1">
+          <w:hyperlink w:anchor="_Toc7697699" w:history="1">
             <w:r>
               <w:rPr>
                 <w:rStyle w:val="Lienhypertexte"/>
                 <w:rFonts w:cstheme="majorHAnsi"/>
                 <w:noProof/>
               </w:rPr>
-              <w:t>Votre application doit contenir des contrôles de base tels que les boutons, les boites de texte…</w:t>
+              <w:t>Présence d’une animation</w:t>
             </w:r>
             <w:r>
               <w:rPr>
@@ -4330,7 +4345,77 @@
                 <w:noProof/>
                 <w:webHidden/>
               </w:rPr>
-              <w:instrText xml:space="preserve"> PAGEREF _Toc7419227 \h </w:instrText>
+              <w:instrText xml:space="preserve"> PAGEREF _Toc7697699 \h </w:instrText>
+            </w:r>
+            <w:r>
+              <w:rPr>
+                <w:noProof/>
+                <w:webHidden/>
+              </w:rPr>
+            </w:r>
+            <w:r>
+              <w:rPr>
+                <w:noProof/>
+                <w:webHidden/>
+              </w:rPr>
+              <w:fldChar w:fldCharType="separate"/>
+            </w:r>
+            <w:r>
+              <w:rPr>
+                <w:noProof/>
+                <w:webHidden/>
+              </w:rPr>
+              <w:t>1</w:t>
+            </w:r>
+            <w:r>
+              <w:rPr>
+                <w:noProof/>
+                <w:webHidden/>
+              </w:rPr>
+              <w:fldChar w:fldCharType="end"/>
+            </w:r>
+          </w:hyperlink>
+        </w:p>
+        <w:p>
+          <w:pPr>
+            <w:pStyle w:val="TM1"/>
+            <w:tabs>
+              <w:tab w:val="right" w:leader="dot" w:pos="8630"/>
+            </w:tabs>
+            <w:rPr>
+              <w:rFonts w:eastAsiaTheme="minorEastAsia"/>
+              <w:noProof/>
+              <w:lang w:eastAsia="fr-CA"/>
+            </w:rPr>
+          </w:pPr>
+          <w:hyperlink w:anchor="_Toc7697700" w:history="1">
+            <w:r>
+              <w:rPr>
+                <w:rStyle w:val="Lienhypertexte"/>
+                <w:noProof/>
+              </w:rPr>
+              <w:t>Éléments optionnels (minimum de 10 points)</w:t>
+            </w:r>
+            <w:r>
+              <w:rPr>
+                <w:noProof/>
+                <w:webHidden/>
+              </w:rPr>
+              <w:tab/>
+            </w:r>
+            <w:r>
+              <w:rPr>
+                <w:noProof/>
+                <w:webHidden/>
+              </w:rPr>
+              <w:fldChar w:fldCharType="begin"/>
+            </w:r>
+            <w:r>
+              <w:rPr>
+                <w:noProof/>
+                <w:webHidden/>
+              </w:rPr>
+              <w:instrText xml:space="preserve"> PAGEREF _Toc7697700 \h </w:instrText>
             </w:r>
             <w:r>
               <w:rPr>
@@ -4368,17 +4453,18 @@
               <w:tab w:val="right" w:leader="dot" w:pos="8630"/>
             </w:tabs>
             <w:rPr>
+              <w:rFonts w:eastAsiaTheme="minorEastAsia"/>
               <w:noProof/>
+              <w:lang w:eastAsia="fr-CA"/>
             </w:rPr>
           </w:pPr>
-          <w:hyperlink w:anchor="_Toc7419228" w:history="1">
+          <w:hyperlink w:anchor="_Toc7697701" w:history="1">
             <w:r>
               <w:rPr>
                 <w:rStyle w:val="Lienhypertexte"/>
-                <w:rFonts w:cstheme="majorHAnsi"/>
-                <w:noProof/>
-              </w:rPr>
-              <w:t>Votre application doit utiliser au minimum une boîte de dialogues</w:t>
+                <w:noProof/>
+              </w:rPr>
+              <w:t>Utilisation de la caméra et des photos (3 points)</w:t>
             </w:r>
             <w:r>
               <w:rPr>
@@ -4399,7 +4485,7 @@
                 <w:noProof/>
                 <w:webHidden/>
               </w:rPr>
-              <w:instrText xml:space="preserve"> PAGEREF _Toc7419228 \h </w:instrText>
+              <w:instrText xml:space="preserve"> PAGEREF _Toc7697701 \h </w:instrText>
             </w:r>
             <w:r>
               <w:rPr>
@@ -4437,17 +4523,18 @@
               <w:tab w:val="right" w:leader="dot" w:pos="8630"/>
             </w:tabs>
             <w:rPr>
+              <w:rFonts w:eastAsiaTheme="minorEastAsia"/>
               <w:noProof/>
+              <w:lang w:eastAsia="fr-CA"/>
             </w:rPr>
           </w:pPr>
-          <w:hyperlink w:anchor="_Toc7419229" w:history="1">
+          <w:hyperlink w:anchor="_Toc7697702" w:history="1">
             <w:r>
               <w:rPr>
                 <w:rStyle w:val="Lienhypertexte"/>
-                <w:rFonts w:cstheme="majorHAnsi"/>
-                <w:noProof/>
-              </w:rPr>
-              <w:t>Votre application doit utiliser les intents</w:t>
+                <w:noProof/>
+              </w:rPr>
+              <w:t>Utilisation de l’accéléromètre (2 points)</w:t>
             </w:r>
             <w:r>
               <w:rPr>
@@ -4468,7 +4555,7 @@
                 <w:noProof/>
                 <w:webHidden/>
               </w:rPr>
-              <w:instrText xml:space="preserve"> PAGEREF _Toc7419229 \h </w:instrText>
+              <w:instrText xml:space="preserve"> PAGEREF _Toc7697702 \h </w:instrText>
             </w:r>
             <w:r>
               <w:rPr>
@@ -4506,17 +4593,18 @@
               <w:tab w:val="right" w:leader="dot" w:pos="8630"/>
             </w:tabs>
             <w:rPr>
+              <w:rFonts w:eastAsiaTheme="minorEastAsia"/>
               <w:noProof/>
+              <w:lang w:eastAsia="fr-CA"/>
             </w:rPr>
           </w:pPr>
-          <w:hyperlink w:anchor="_Toc7419230" w:history="1">
+          <w:hyperlink w:anchor="_Toc7697703" w:history="1">
             <w:r>
               <w:rPr>
                 <w:rStyle w:val="Lienhypertexte"/>
-                <w:rFonts w:cstheme="majorHAnsi"/>
-                <w:noProof/>
-              </w:rPr>
-              <w:t>Personnaliser les couleurs de votre application</w:t>
+                <w:noProof/>
+              </w:rPr>
+              <w:t>Utilisation d’une authentification (1 point)</w:t>
             </w:r>
             <w:r>
               <w:rPr>
@@ -4537,7 +4625,7 @@
                 <w:noProof/>
                 <w:webHidden/>
               </w:rPr>
-              <w:instrText xml:space="preserve"> PAGEREF _Toc7419230 \h </w:instrText>
+              <w:instrText xml:space="preserve"> PAGEREF _Toc7697703 \h </w:instrText>
             </w:r>
             <w:r>
               <w:rPr>
@@ -4575,17 +4663,19 @@
               <w:tab w:val="right" w:leader="dot" w:pos="8630"/>
             </w:tabs>
             <w:rPr>
+              <w:rFonts w:eastAsiaTheme="minorEastAsia"/>
               <w:noProof/>
+              <w:lang w:eastAsia="fr-CA"/>
             </w:rPr>
           </w:pPr>
-          <w:hyperlink w:anchor="_Toc7419231" w:history="1">
+          <w:hyperlink w:anchor="_Toc7697704" w:history="1">
             <w:r>
               <w:rPr>
                 <w:rStyle w:val="Lienhypertexte"/>
                 <w:rFonts w:cstheme="majorHAnsi"/>
                 <w:noProof/>
               </w:rPr>
-              <w:t>Présence d’une animation</w:t>
+              <w:t>Utilisation d’une base de données FireStore NOSQL avec Firebase (5 points)</w:t>
             </w:r>
             <w:r>
               <w:rPr>
@@ -4606,7 +4696,7 @@
                 <w:noProof/>
                 <w:webHidden/>
               </w:rPr>
-              <w:instrText xml:space="preserve"> PAGEREF _Toc7419231 \h </w:instrText>
+              <w:instrText xml:space="preserve"> PAGEREF _Toc7697704 \h </w:instrText>
             </w:r>
             <w:r>
               <w:rPr>
@@ -4644,17 +4734,18 @@
               <w:tab w:val="right" w:leader="dot" w:pos="8630"/>
             </w:tabs>
             <w:rPr>
+              <w:rFonts w:eastAsiaTheme="minorEastAsia"/>
               <w:noProof/>
+              <w:lang w:eastAsia="fr-CA"/>
             </w:rPr>
           </w:pPr>
-          <w:hyperlink w:anchor="_Toc7419232" w:history="1">
+          <w:hyperlink w:anchor="_Toc7697705" w:history="1">
             <w:r>
               <w:rPr>
                 <w:rStyle w:val="Lienhypertexte"/>
-                <w:rFonts w:cstheme="majorHAnsi"/>
-                <w:noProof/>
-              </w:rPr>
-              <w:t>Utilisation des listenners</w:t>
+                <w:noProof/>
+              </w:rPr>
+              <w:t>Utilisation d’un recycleView (2 points)</w:t>
             </w:r>
             <w:r>
               <w:rPr>
@@ -4675,348 +4766,7 @@
                 <w:noProof/>
                 <w:webHidden/>
               </w:rPr>
-              <w:instrText xml:space="preserve"> PAGEREF _Toc7419232 \h </w:instrText>
-            </w:r>
-            <w:r>
-              <w:rPr>
-                <w:noProof/>
-                <w:webHidden/>
-              </w:rPr>
-            </w:r>
-            <w:r>
-              <w:rPr>
-                <w:noProof/>
-                <w:webHidden/>
-              </w:rPr>
-              <w:fldChar w:fldCharType="separate"/>
-            </w:r>
-            <w:r>
-              <w:rPr>
-                <w:noProof/>
-                <w:webHidden/>
-              </w:rPr>
-              <w:t>1</w:t>
-            </w:r>
-            <w:r>
-              <w:rPr>
-                <w:noProof/>
-                <w:webHidden/>
-              </w:rPr>
-              <w:fldChar w:fldCharType="end"/>
-            </w:r>
-          </w:hyperlink>
-        </w:p>
-        <w:p>
-          <w:pPr>
-            <w:pStyle w:val="TM1"/>
-            <w:tabs>
-              <w:tab w:val="right" w:leader="dot" w:pos="8630"/>
-            </w:tabs>
-            <w:rPr>
-              <w:noProof/>
-            </w:rPr>
-          </w:pPr>
-          <w:hyperlink w:anchor="_Toc7419233" w:history="1">
-            <w:r>
-              <w:rPr>
-                <w:rStyle w:val="Lienhypertexte"/>
-                <w:noProof/>
-              </w:rPr>
-              <w:t>Éléments optionnels</w:t>
-            </w:r>
-            <w:r>
-              <w:rPr>
-                <w:noProof/>
-                <w:webHidden/>
-              </w:rPr>
-              <w:tab/>
-            </w:r>
-            <w:r>
-              <w:rPr>
-                <w:noProof/>
-                <w:webHidden/>
-              </w:rPr>
-              <w:fldChar w:fldCharType="begin"/>
-            </w:r>
-            <w:r>
-              <w:rPr>
-                <w:noProof/>
-                <w:webHidden/>
-              </w:rPr>
-              <w:instrText xml:space="preserve"> PAGEREF _Toc7419233 \h </w:instrText>
-            </w:r>
-            <w:r>
-              <w:rPr>
-                <w:noProof/>
-                <w:webHidden/>
-              </w:rPr>
-            </w:r>
-            <w:r>
-              <w:rPr>
-                <w:noProof/>
-                <w:webHidden/>
-              </w:rPr>
-              <w:fldChar w:fldCharType="separate"/>
-            </w:r>
-            <w:r>
-              <w:rPr>
-                <w:noProof/>
-                <w:webHidden/>
-              </w:rPr>
-              <w:t>1</w:t>
-            </w:r>
-            <w:r>
-              <w:rPr>
-                <w:noProof/>
-                <w:webHidden/>
-              </w:rPr>
-              <w:fldChar w:fldCharType="end"/>
-            </w:r>
-          </w:hyperlink>
-        </w:p>
-        <w:p>
-          <w:pPr>
-            <w:pStyle w:val="TM2"/>
-            <w:tabs>
-              <w:tab w:val="right" w:leader="dot" w:pos="8630"/>
-            </w:tabs>
-            <w:rPr>
-              <w:noProof/>
-            </w:rPr>
-          </w:pPr>
-          <w:hyperlink w:anchor="_Toc7419234" w:history="1">
-            <w:r>
-              <w:rPr>
-                <w:rStyle w:val="Lienhypertexte"/>
-                <w:noProof/>
-              </w:rPr>
-              <w:t>Utilisation de la caméra et des photos</w:t>
-            </w:r>
-            <w:r>
-              <w:rPr>
-                <w:noProof/>
-                <w:webHidden/>
-              </w:rPr>
-              <w:tab/>
-            </w:r>
-            <w:r>
-              <w:rPr>
-                <w:noProof/>
-                <w:webHidden/>
-              </w:rPr>
-              <w:fldChar w:fldCharType="begin"/>
-            </w:r>
-            <w:r>
-              <w:rPr>
-                <w:noProof/>
-                <w:webHidden/>
-              </w:rPr>
-              <w:instrText xml:space="preserve"> PAGEREF _Toc7419234 \h </w:instrText>
-            </w:r>
-            <w:r>
-              <w:rPr>
-                <w:noProof/>
-                <w:webHidden/>
-              </w:rPr>
-            </w:r>
-            <w:r>
-              <w:rPr>
-                <w:noProof/>
-                <w:webHidden/>
-              </w:rPr>
-              <w:fldChar w:fldCharType="separate"/>
-            </w:r>
-            <w:r>
-              <w:rPr>
-                <w:noProof/>
-                <w:webHidden/>
-              </w:rPr>
-              <w:t>1</w:t>
-            </w:r>
-            <w:r>
-              <w:rPr>
-                <w:noProof/>
-                <w:webHidden/>
-              </w:rPr>
-              <w:fldChar w:fldCharType="end"/>
-            </w:r>
-          </w:hyperlink>
-        </w:p>
-        <w:p>
-          <w:pPr>
-            <w:pStyle w:val="TM2"/>
-            <w:tabs>
-              <w:tab w:val="right" w:leader="dot" w:pos="8630"/>
-            </w:tabs>
-            <w:rPr>
-              <w:noProof/>
-            </w:rPr>
-          </w:pPr>
-          <w:hyperlink w:anchor="_Toc7419235" w:history="1">
-            <w:r>
-              <w:rPr>
-                <w:rStyle w:val="Lienhypertexte"/>
-                <w:noProof/>
-              </w:rPr>
-              <w:t>Utilisation de l’accéléromètre</w:t>
-            </w:r>
-            <w:r>
-              <w:rPr>
-                <w:noProof/>
-                <w:webHidden/>
-              </w:rPr>
-              <w:tab/>
-            </w:r>
-            <w:r>
-              <w:rPr>
-                <w:noProof/>
-                <w:webHidden/>
-              </w:rPr>
-              <w:fldChar w:fldCharType="begin"/>
-            </w:r>
-            <w:r>
-              <w:rPr>
-                <w:noProof/>
-                <w:webHidden/>
-              </w:rPr>
-              <w:instrText xml:space="preserve"> PAGEREF _Toc7419235 \h </w:instrText>
-            </w:r>
-            <w:r>
-              <w:rPr>
-                <w:noProof/>
-                <w:webHidden/>
-              </w:rPr>
-            </w:r>
-            <w:r>
-              <w:rPr>
-                <w:noProof/>
-                <w:webHidden/>
-              </w:rPr>
-              <w:fldChar w:fldCharType="separate"/>
-            </w:r>
-            <w:r>
-              <w:rPr>
-                <w:noProof/>
-                <w:webHidden/>
-              </w:rPr>
-              <w:t>1</w:t>
-            </w:r>
-            <w:r>
-              <w:rPr>
-                <w:noProof/>
-                <w:webHidden/>
-              </w:rPr>
-              <w:fldChar w:fldCharType="end"/>
-            </w:r>
-          </w:hyperlink>
-        </w:p>
-        <w:p>
-          <w:pPr>
-            <w:pStyle w:val="TM2"/>
-            <w:tabs>
-              <w:tab w:val="right" w:leader="dot" w:pos="8630"/>
-            </w:tabs>
-            <w:rPr>
-              <w:noProof/>
-            </w:rPr>
-          </w:pPr>
-          <w:hyperlink w:anchor="_Toc7419236" w:history="1">
-            <w:r>
-              <w:rPr>
-                <w:rStyle w:val="Lienhypertexte"/>
-                <w:noProof/>
-              </w:rPr>
-              <w:t>Utilisation d’une authentification</w:t>
-            </w:r>
-            <w:r>
-              <w:rPr>
-                <w:noProof/>
-                <w:webHidden/>
-              </w:rPr>
-              <w:tab/>
-            </w:r>
-            <w:r>
-              <w:rPr>
-                <w:noProof/>
-                <w:webHidden/>
-              </w:rPr>
-              <w:fldChar w:fldCharType="begin"/>
-            </w:r>
-            <w:r>
-              <w:rPr>
-                <w:noProof/>
-                <w:webHidden/>
-              </w:rPr>
-              <w:instrText xml:space="preserve"> PAGEREF _Toc7419236 \h </w:instrText>
-            </w:r>
-            <w:r>
-              <w:rPr>
-                <w:noProof/>
-                <w:webHidden/>
-              </w:rPr>
-            </w:r>
-            <w:r>
-              <w:rPr>
-                <w:noProof/>
-                <w:webHidden/>
-              </w:rPr>
-              <w:fldChar w:fldCharType="separate"/>
-            </w:r>
-            <w:r>
-              <w:rPr>
-                <w:noProof/>
-                <w:webHidden/>
-              </w:rPr>
-              <w:t>1</w:t>
-            </w:r>
-            <w:r>
-              <w:rPr>
-                <w:noProof/>
-                <w:webHidden/>
-              </w:rPr>
-              <w:fldChar w:fldCharType="end"/>
-            </w:r>
-          </w:hyperlink>
-        </w:p>
-        <w:p>
-          <w:pPr>
-            <w:pStyle w:val="TM2"/>
-            <w:tabs>
-              <w:tab w:val="right" w:leader="dot" w:pos="8630"/>
-            </w:tabs>
-            <w:rPr>
-              <w:noProof/>
-            </w:rPr>
-          </w:pPr>
-          <w:hyperlink w:anchor="_Toc7419237" w:history="1">
-            <w:r>
-              <w:rPr>
-                <w:rStyle w:val="Lienhypertexte"/>
-                <w:rFonts w:cstheme="majorHAnsi"/>
-                <w:noProof/>
-              </w:rPr>
-              <w:t>Utilisation d’une base de données FireStore NOSQL avec Firebase</w:t>
-            </w:r>
-            <w:r>
-              <w:rPr>
-                <w:noProof/>
-                <w:webHidden/>
-              </w:rPr>
-              <w:tab/>
-            </w:r>
-            <w:r>
-              <w:rPr>
-                <w:noProof/>
-                <w:webHidden/>
-              </w:rPr>
-              <w:fldChar w:fldCharType="begin"/>
-            </w:r>
-            <w:r>
-              <w:rPr>
-                <w:noProof/>
-                <w:webHidden/>
-              </w:rPr>
-              <w:instrText xml:space="preserve"> PAGEREF _Toc7419237 \h </w:instrText>
+              <w:instrText xml:space="preserve"> PAGEREF _Toc7697705 \h </w:instrText>
             </w:r>
             <w:r>
               <w:rPr>
@@ -5071,33 +4821,17 @@
           <w:docGrid w:linePitch="360"/>
         </w:sectPr>
       </w:pPr>
-      <w:bookmarkStart w:id="0" w:name="_Toc7419225"/>
     </w:p>
     <w:p/>
     <w:p>
       <w:pPr>
         <w:pStyle w:val="Titre1"/>
       </w:pPr>
+      <w:bookmarkStart w:id="0" w:name="_Toc7697697"/>
       <w:r>
         <w:t>Éléments obligatoires</w:t>
       </w:r>
       <w:bookmarkEnd w:id="0"/>
-    </w:p>
-    <w:p>
-      <w:pPr>
-        <w:pStyle w:val="Titre2"/>
-        <w:rPr>
-          <w:rFonts w:cstheme="majorHAnsi"/>
-        </w:rPr>
-      </w:pPr>
-      <w:bookmarkStart w:id="1" w:name="_Toc7419226"/>
-      <w:r>
-        <w:rPr>
-          <w:rFonts w:cstheme="majorHAnsi"/>
-        </w:rPr>
-        <w:t>Votre application doit avoir une interface graphique fonctionnelle.</w:t>
-      </w:r>
-      <w:bookmarkEnd w:id="1"/>
     </w:p>
     <w:p/>
     <w:p>
@@ -5107,24 +4841,7 @@
           <w:rFonts w:cstheme="majorHAnsi"/>
         </w:rPr>
       </w:pPr>
-      <w:bookmarkStart w:id="2" w:name="_Toc7419227"/>
-      <w:r>
-        <w:rPr>
-          <w:rFonts w:cstheme="majorHAnsi"/>
-        </w:rPr>
-        <w:t>Votre application doit contenir des contrôles de base tels que les boutons, les boites de texte…</w:t>
-      </w:r>
-      <w:bookmarkEnd w:id="2"/>
-    </w:p>
-    <w:p/>
-    <w:p>
-      <w:pPr>
-        <w:pStyle w:val="Titre2"/>
-        <w:rPr>
-          <w:rFonts w:cstheme="majorHAnsi"/>
-        </w:rPr>
-      </w:pPr>
-      <w:bookmarkStart w:id="3" w:name="_Toc7419228"/>
+      <w:bookmarkStart w:id="1" w:name="_Toc7697698"/>
       <w:r>
         <w:rPr>
           <w:rFonts w:cstheme="majorHAnsi"/>
@@ -5137,160 +4854,29 @@
         </w:rPr>
         <w:t xml:space="preserve"> minimum une boîte de dialogues</w:t>
       </w:r>
-      <w:bookmarkEnd w:id="3"/>
-    </w:p>
-    <w:p/>
-    <w:p>
-      <w:pPr>
-        <w:pStyle w:val="Titre2"/>
-        <w:rPr>
-          <w:rFonts w:cstheme="majorHAnsi"/>
-        </w:rPr>
-      </w:pPr>
-      <w:bookmarkStart w:id="4" w:name="_Toc7419229"/>
-      <w:r>
-        <w:rPr>
-          <w:rFonts w:cstheme="majorHAnsi"/>
-        </w:rPr>
-        <w:t>Votre applic</w:t>
-      </w:r>
-      <w:r>
-        <w:rPr>
-          <w:rFonts w:cstheme="majorHAnsi"/>
-        </w:rPr>
-        <w:t>ation doit utiliser les intents</w:t>
-      </w:r>
-      <w:bookmarkEnd w:id="4"/>
-    </w:p>
-    <w:p/>
-    <w:p>
-      <w:pPr>
-        <w:pStyle w:val="Titre2"/>
-        <w:rPr>
-          <w:rFonts w:cstheme="majorHAnsi"/>
-        </w:rPr>
-      </w:pPr>
-      <w:bookmarkStart w:id="5" w:name="_Toc7419230"/>
-      <w:r>
-        <w:rPr>
-          <w:rFonts w:cstheme="majorHAnsi"/>
-        </w:rPr>
-        <w:t>Personnaliser les couleurs de votre application</w:t>
-      </w:r>
-      <w:bookmarkEnd w:id="5"/>
-    </w:p>
-    <w:p/>
-    <w:p>
-      <w:pPr>
-        <w:pStyle w:val="Titre2"/>
-        <w:rPr>
-          <w:rFonts w:cstheme="majorHAnsi"/>
-        </w:rPr>
-      </w:pPr>
-      <w:bookmarkStart w:id="6" w:name="_Toc7419231"/>
-      <w:r>
-        <w:rPr>
-          <w:rFonts w:cstheme="majorHAnsi"/>
-        </w:rPr>
-        <w:t>Présence d’une animation</w:t>
-      </w:r>
-      <w:bookmarkEnd w:id="6"/>
-    </w:p>
-    <w:p/>
-    <w:p>
-      <w:pPr>
-        <w:pStyle w:val="Titre2"/>
-        <w:rPr>
-          <w:rFonts w:cstheme="majorHAnsi"/>
-        </w:rPr>
-      </w:pPr>
-      <w:bookmarkStart w:id="7" w:name="_Toc7419232"/>
-      <w:r>
-        <w:rPr>
-          <w:rFonts w:cstheme="majorHAnsi"/>
-        </w:rPr>
-        <w:t>Utilisation des listenners</w:t>
-      </w:r>
-      <w:bookmarkEnd w:id="7"/>
-    </w:p>
-    <w:p/>
-    <w:p>
-      <w:pPr>
-        <w:pStyle w:val="Titre1"/>
-      </w:pPr>
-      <w:bookmarkStart w:id="8" w:name="_Toc7419233"/>
-      <w:r>
-        <w:t>Éléments optionnels</w:t>
-      </w:r>
-      <w:bookmarkEnd w:id="8"/>
+      <w:bookmarkEnd w:id="1"/>
     </w:p>
     <w:p>
-      <w:pPr>
-        <w:pStyle w:val="Titre2"/>
-      </w:pPr>
-      <w:bookmarkStart w:id="9" w:name="_Toc7419234"/>
-      <w:r>
-        <w:t>Utilisation de la caméra et des photos</w:t>
-      </w:r>
-      <w:bookmarkEnd w:id="9"/>
-    </w:p>
-    <w:p/>
-    <w:p>
-      <w:pPr>
-        <w:pStyle w:val="Titre2"/>
-      </w:pPr>
-      <w:bookmarkStart w:id="10" w:name="_Toc7419235"/>
-      <w:r>
-        <w:t>Utilisation de l’accéléromètre</w:t>
-      </w:r>
-      <w:bookmarkEnd w:id="10"/>
-    </w:p>
-    <w:p>
-      <w:r>
-        <w:t xml:space="preserve">L’accéléromètre est utilisé dans le fichier « MainActivity.java » la classe se situe dans le fichier « </w:t>
-      </w:r>
-      <w:proofErr w:type="spellStart"/>
-      <w:r>
-        <w:t>ShakeDetector</w:t>
-      </w:r>
-      <w:proofErr w:type="spellEnd"/>
-      <w:r>
-        <w:t xml:space="preserve"> ». Le code permet de détecter </w:t>
-      </w:r>
-      <w:r>
-        <w:t>les mouvements</w:t>
-      </w:r>
-      <w:r>
-        <w:t xml:space="preserve"> de l’appareil et de changer de fenêtre lorsque l’utilisateur « </w:t>
-      </w:r>
-      <w:proofErr w:type="spellStart"/>
-      <w:r>
-        <w:t>shake</w:t>
-      </w:r>
-      <w:proofErr w:type="spellEnd"/>
-      <w:r>
-        <w:t> » son appareil deux fois en une seconde.</w:t>
-      </w:r>
-    </w:p>
-    <w:p>
-      <w:pPr>
-        <w:pStyle w:val="Titre2"/>
-      </w:pPr>
-      <w:bookmarkStart w:id="11" w:name="_Toc7419236"/>
-      <w:r>
-        <w:t>Utilisation d’une authentification</w:t>
-      </w:r>
-      <w:bookmarkEnd w:id="11"/>
-    </w:p>
-    <w:p>
-      <w:r>
-        <w:t xml:space="preserve">L’authentification est </w:t>
-      </w:r>
-      <w:r>
-        <w:t>utilisée</w:t>
-      </w:r>
-      <w:r>
-        <w:t xml:space="preserve"> dans le fichier « SignUpActivity.java » </w:t>
+      <w:r>
+        <w:t>Le design de la boîte de dialogue est dans le fichier « confirm_dialog.xml », la boîte est créée dans le fichier « TaskListAdapter.java » et cette classe est initialisé dans le fichier « MainActivity.java »</w:t>
+      </w:r>
+      <w:r>
+        <w:t xml:space="preserve">, ces fichiers sont </w:t>
+      </w:r>
+      <w:r>
+        <w:t>dans la racine du répertoire contenant les fichiers de code Java</w:t>
+      </w:r>
+      <w:r>
+        <w:t>.</w:t>
+      </w:r>
+      <w:r>
+        <w:t xml:space="preserve"> La boîte de dialogue s’affiche lorsque l’on appuie sur le bouton supprimer</w:t>
+      </w:r>
+      <w:r>
+        <w:t xml:space="preserve"> et demande une confirmation avant d’effectuer la suppression</w:t>
+      </w:r>
+      <w:r>
+        <w:t>.</w:t>
       </w:r>
     </w:p>
     <w:p>
@@ -5300,46 +4886,276 @@
           <w:rFonts w:cstheme="majorHAnsi"/>
         </w:rPr>
       </w:pPr>
-      <w:bookmarkStart w:id="12" w:name="_Toc7419237"/>
+      <w:bookmarkStart w:id="2" w:name="_Toc7697699"/>
       <w:r>
         <w:rPr>
           <w:rFonts w:cstheme="majorHAnsi"/>
         </w:rPr>
-        <w:t>Utilisation d’une base de donnée</w:t>
-      </w:r>
-      <w:r>
+        <w:t>Présence d’une animation</w:t>
+      </w:r>
+      <w:bookmarkEnd w:id="2"/>
+    </w:p>
+    <w:p>
+      <w:pPr>
         <w:rPr>
           <w:rFonts w:cstheme="majorHAnsi"/>
         </w:rPr>
-        <w:t xml:space="preserve">s </w:t>
-      </w:r>
-      <w:proofErr w:type="spellStart"/>
-      <w:r>
+      </w:pPr>
+      <w:r>
+        <w:t>L’animation est présente dans le fichier « LoginActivity.java »</w:t>
+      </w:r>
+      <w:r>
+        <w:t xml:space="preserve"> </w:t>
+      </w:r>
+      <w:r>
+        <w:t>dans la racine du répertoire contenant les fichiers de code Java</w:t>
+      </w:r>
+      <w:r>
+        <w:t>. Le code fait flasher le bouton connexion</w:t>
+      </w:r>
+      <w:r>
+        <w:t xml:space="preserve"> lors</w:t>
+      </w:r>
+      <w:r>
+        <w:t>que l</w:t>
+      </w:r>
+      <w:bookmarkStart w:id="3" w:name="_GoBack"/>
+      <w:bookmarkEnd w:id="3"/>
+      <w:r>
+        <w:t>es deux T</w:t>
+      </w:r>
+      <w:r>
+        <w:t>ext</w:t>
+      </w:r>
+      <w:r>
+        <w:t>b</w:t>
+      </w:r>
+      <w:r>
+        <w:t xml:space="preserve">oxs </w:t>
+      </w:r>
+      <w:r>
+        <w:t>contiennent du texte</w:t>
+      </w:r>
+      <w:r>
+        <w:t>.</w:t>
+      </w:r>
+    </w:p>
+    <w:p/>
+    <w:p>
+      <w:pPr>
+        <w:pStyle w:val="Titre1"/>
+      </w:pPr>
+      <w:bookmarkStart w:id="4" w:name="_Toc7697700"/>
+      <w:r>
+        <w:t>Éléments optionnels</w:t>
+      </w:r>
+      <w:r>
+        <w:t xml:space="preserve"> (minimum de 10 points)</w:t>
+      </w:r>
+      <w:bookmarkEnd w:id="4"/>
+    </w:p>
+    <w:p/>
+    <w:p>
+      <w:pPr>
+        <w:pStyle w:val="Titre2"/>
+      </w:pPr>
+      <w:bookmarkStart w:id="5" w:name="_Toc7697701"/>
+      <w:r>
+        <w:t>Utilisation de la caméra et des photos</w:t>
+      </w:r>
+      <w:r>
+        <w:t xml:space="preserve"> (3 points)</w:t>
+      </w:r>
+      <w:bookmarkEnd w:id="5"/>
+    </w:p>
+    <w:p>
+      <w:r>
+        <w:t xml:space="preserve">La caméra est </w:t>
+      </w:r>
+      <w:r>
+        <w:t>utilisée</w:t>
+      </w:r>
+      <w:r>
+        <w:t xml:space="preserve"> dans le fichier « NewTaskActivity.java »</w:t>
+      </w:r>
+      <w:r>
+        <w:t xml:space="preserve"> dans la racine du répertoire contenant les fichiers de code Java</w:t>
+      </w:r>
+      <w:r>
+        <w:t>, le code permet de prendre une image à l’aide de la caméra et de la sauvegarder dans la base de données.</w:t>
+      </w:r>
+      <w:r>
+        <w:t xml:space="preserve"> Pour utiliser la caméra on doit appuyer sur le bouton ajouter une image.</w:t>
+      </w:r>
+    </w:p>
+    <w:p>
+      <w:pPr>
+        <w:pStyle w:val="Titre2"/>
+      </w:pPr>
+      <w:bookmarkStart w:id="6" w:name="_Toc7697702"/>
+      <w:r>
+        <w:t>Utilisation de l’accéléromètre</w:t>
+      </w:r>
+      <w:r>
+        <w:t xml:space="preserve"> (2 points)</w:t>
+      </w:r>
+      <w:bookmarkEnd w:id="6"/>
+    </w:p>
+    <w:p>
+      <w:r>
+        <w:t>L’accéléromètre est utilisé dans le fichier « MainActivity.java »</w:t>
+      </w:r>
+      <w:r>
+        <w:t xml:space="preserve"> et</w:t>
+      </w:r>
+      <w:r>
+        <w:t xml:space="preserve"> la classe se situe dans le fichier « ShakeDetector</w:t>
+      </w:r>
+      <w:r>
+        <w:t>.java</w:t>
+      </w:r>
+      <w:r>
+        <w:t> »</w:t>
+      </w:r>
+      <w:r>
+        <w:t xml:space="preserve"> </w:t>
+      </w:r>
+      <w:r>
+        <w:t>dans la racine du répertoire contenant les fichiers de code Java</w:t>
+      </w:r>
+      <w:r>
+        <w:t xml:space="preserve">. Le code permet de détecter </w:t>
+      </w:r>
+      <w:r>
+        <w:t>les mouvements</w:t>
+      </w:r>
+      <w:r>
+        <w:t xml:space="preserve"> de l’appareil et de changer de fenêtre lorsque l’utilisateur « shake » son appareil deux fois</w:t>
+      </w:r>
+      <w:r>
+        <w:t xml:space="preserve"> </w:t>
+      </w:r>
+      <w:r>
+        <w:t>à l’intérieur d’</w:t>
+      </w:r>
+      <w:r>
+        <w:t>une seconde.</w:t>
+      </w:r>
+    </w:p>
+    <w:p>
+      <w:pPr>
+        <w:pStyle w:val="Titre2"/>
+      </w:pPr>
+      <w:bookmarkStart w:id="7" w:name="_Toc7697703"/>
+      <w:r>
+        <w:t>Utilisation d’une authentification</w:t>
+      </w:r>
+      <w:r>
+        <w:t xml:space="preserve"> (1 point)</w:t>
+      </w:r>
+      <w:bookmarkEnd w:id="7"/>
+    </w:p>
+    <w:p>
+      <w:r>
+        <w:t xml:space="preserve">L’authentification est </w:t>
+      </w:r>
+      <w:r>
+        <w:t>utilisée</w:t>
+      </w:r>
+      <w:r>
+        <w:t xml:space="preserve"> dans le fichier « SignUpActivity.java » </w:t>
+      </w:r>
+      <w:r>
+        <w:t>et dans le fichier « LoginActivity.java »</w:t>
+      </w:r>
+      <w:r>
+        <w:t xml:space="preserve"> </w:t>
+      </w:r>
+      <w:r>
+        <w:t>dans la racine du répertoire contenant les fichiers de code Java</w:t>
+      </w:r>
+      <w:r>
+        <w:t>.</w:t>
+      </w:r>
+    </w:p>
+    <w:p>
+      <w:pPr>
+        <w:pStyle w:val="Titre2"/>
         <w:rPr>
           <w:rFonts w:cstheme="majorHAnsi"/>
         </w:rPr>
-        <w:t>FireStore</w:t>
-      </w:r>
-      <w:proofErr w:type="spellEnd"/>
+      </w:pPr>
+      <w:bookmarkStart w:id="8" w:name="_Toc7697704"/>
       <w:r>
         <w:rPr>
           <w:rFonts w:cstheme="majorHAnsi"/>
         </w:rPr>
-        <w:t xml:space="preserve"> NOSQL avec </w:t>
-      </w:r>
-      <w:proofErr w:type="spellStart"/>
+        <w:t>Utilisation d’une base de données FireStore NOSQL avec Firebase</w:t>
+      </w:r>
       <w:r>
         <w:rPr>
           <w:rFonts w:cstheme="majorHAnsi"/>
         </w:rPr>
-        <w:t>Firebase</w:t>
-      </w:r>
-      <w:bookmarkEnd w:id="12"/>
-      <w:proofErr w:type="spellEnd"/>
+        <w:t xml:space="preserve"> (5 points)</w:t>
+      </w:r>
+      <w:bookmarkEnd w:id="8"/>
     </w:p>
     <w:p>
-      <w:bookmarkStart w:id="13" w:name="_GoBack"/>
-      <w:bookmarkEnd w:id="13"/>
+      <w:r>
+        <w:t>La base de données FireStore est utilisé</w:t>
+      </w:r>
+      <w:r>
+        <w:t>e</w:t>
+      </w:r>
+      <w:r>
+        <w:t xml:space="preserve"> dans le fichier « MainActivity.java », le code permet d’aller chercher les tâches de l’utilisateur qui ne sont toujours pas </w:t>
+      </w:r>
+      <w:r>
+        <w:t>complétés.</w:t>
+      </w:r>
+      <w:r>
+        <w:t xml:space="preserve"> La base de données est aussi </w:t>
+      </w:r>
+      <w:r>
+        <w:t>utilisée</w:t>
+      </w:r>
+      <w:r>
+        <w:t xml:space="preserve"> dans le fichier « NewTaskActivity.java » le code permet d’enregistrer une nouvelle tâche.</w:t>
+      </w:r>
+    </w:p>
+    <w:p>
+      <w:pPr>
+        <w:pStyle w:val="Titre2"/>
+      </w:pPr>
+      <w:bookmarkStart w:id="9" w:name="_Toc7697705"/>
+      <w:r>
+        <w:lastRenderedPageBreak/>
+        <w:t>Utilisation d’un recycleView (2 points)</w:t>
+      </w:r>
+      <w:bookmarkEnd w:id="9"/>
+    </w:p>
+    <w:p>
+      <w:r>
+        <w:t>Le design de la recycleView est dans le fichier « view_of_recycler.xml »</w:t>
+      </w:r>
+      <w:r>
+        <w:t xml:space="preserve"> </w:t>
+      </w:r>
+      <w:r>
+        <w:t xml:space="preserve">dans la racine du répertoire contenant les fichiers </w:t>
+      </w:r>
+      <w:r>
+        <w:t>de type XML. L</w:t>
+      </w:r>
+      <w:r>
+        <w:t>e code est utilisé dans le fichier « MainActivity.java » et permet de faire afficher chaque tâche</w:t>
+      </w:r>
+      <w:r>
+        <w:t xml:space="preserve"> dans sa propre « carte »</w:t>
+      </w:r>
+      <w:r>
+        <w:t>.</w:t>
+      </w:r>
     </w:p>
     <w:sectPr>
       <w:pgSz w:w="12240" w:h="15840"/>
@@ -5404,6 +5220,7 @@
         <w:docPartUnique/>
       </w:docPartObj>
     </w:sdtPr>
+    <w:sdtEndPr/>
     <w:sdtContent>
       <w:p>
         <w:pPr>
@@ -6363,7 +6180,7 @@
 </file>
 
 <file path=customXml/itemProps2.xml><?xml version="1.0" encoding="utf-8"?>
-<ds:datastoreItem xmlns:ds="http://schemas.openxmlformats.org/officeDocument/2006/customXml" ds:itemID="{F62F0214-2B5E-4F7F-816C-44A1D4DFC1BC}">
+<ds:datastoreItem xmlns:ds="http://schemas.openxmlformats.org/officeDocument/2006/customXml" ds:itemID="{633EF9B2-05BE-43A0-9967-1E9AEBC5E1F3}">
   <ds:schemaRefs>
     <ds:schemaRef ds:uri="http://schemas.openxmlformats.org/officeDocument/2006/bibliography"/>
   </ds:schemaRefs>

</xml_diff>

<commit_message>
changer flasher par clignoter
</commit_message>
<xml_diff>
--- a/docExplicatif.docx
+++ b/docExplicatif.docx
@@ -3704,7 +3704,7 @@
                                         <w:sz w:val="26"/>
                                         <w:szCs w:val="26"/>
                                       </w:rPr>
-                                      <w:t>Yannick Jacques, Simon Roy et Nicolas Talbot</w:t>
+                                      <w:t>STI</w:t>
                                     </w:r>
                                   </w:sdtContent>
                                 </w:sdt>
@@ -3805,7 +3805,7 @@
                                   <w:sz w:val="26"/>
                                   <w:szCs w:val="26"/>
                                 </w:rPr>
-                                <w:t>Yannick Jacques, Simon Roy et Nicolas Talbot</w:t>
+                                <w:t>STI</w:t>
                               </w:r>
                             </w:sdtContent>
                           </w:sdt>
@@ -4786,7 +4786,7 @@
                 <w:noProof/>
                 <w:webHidden/>
               </w:rPr>
-              <w:t>1</w:t>
+              <w:t>2</w:t>
             </w:r>
             <w:r>
               <w:rPr>
@@ -4861,10 +4861,7 @@
         <w:t>Le design de la boîte de dialogue est dans le fichier « confirm_dialog.xml », la boîte est créée dans le fichier « TaskListAdapter.java » et cette classe est initialisé dans le fichier « MainActivity.java »</w:t>
       </w:r>
       <w:r>
-        <w:t xml:space="preserve">, ces fichiers sont </w:t>
-      </w:r>
-      <w:r>
-        <w:t>dans la racine du répertoire contenant les fichiers de code Java</w:t>
+        <w:t>, ces fichiers sont dans la racine du répertoire contenant les fichiers de code Java</w:t>
       </w:r>
       <w:r>
         <w:t>.</w:t>
@@ -4911,34 +4908,37 @@
         <w:t>dans la racine du répertoire contenant les fichiers de code Java</w:t>
       </w:r>
       <w:r>
-        <w:t>. Le code fait flasher le bouton connexion</w:t>
+        <w:t xml:space="preserve">. Le code fait </w:t>
+      </w:r>
+      <w:r>
+        <w:t>clignoter</w:t>
+      </w:r>
+      <w:r>
+        <w:t xml:space="preserve"> le bouton connexion</w:t>
       </w:r>
       <w:r>
         <w:t xml:space="preserve"> lors</w:t>
       </w:r>
       <w:r>
-        <w:t>que l</w:t>
+        <w:t>que les deux T</w:t>
+      </w:r>
+      <w:r>
+        <w:t>ext</w:t>
+      </w:r>
+      <w:r>
+        <w:t>b</w:t>
+      </w:r>
+      <w:r>
+        <w:t xml:space="preserve">oxs </w:t>
+      </w:r>
+      <w:r>
+        <w:t>contiennent du texte</w:t>
+      </w:r>
+      <w:r>
+        <w:t>.</w:t>
       </w:r>
       <w:bookmarkStart w:id="3" w:name="_GoBack"/>
       <w:bookmarkEnd w:id="3"/>
-      <w:r>
-        <w:t>es deux T</w:t>
-      </w:r>
-      <w:r>
-        <w:t>ext</w:t>
-      </w:r>
-      <w:r>
-        <w:t>b</w:t>
-      </w:r>
-      <w:r>
-        <w:t xml:space="preserve">oxs </w:t>
-      </w:r>
-      <w:r>
-        <w:t>contiennent du texte</w:t>
-      </w:r>
-      <w:r>
-        <w:t>.</w:t>
-      </w:r>
     </w:p>
     <w:p/>
     <w:p>
@@ -5018,10 +5018,7 @@
         <w:t> »</w:t>
       </w:r>
       <w:r>
-        <w:t xml:space="preserve"> </w:t>
-      </w:r>
-      <w:r>
-        <w:t>dans la racine du répertoire contenant les fichiers de code Java</w:t>
+        <w:t xml:space="preserve"> dans la racine du répertoire contenant les fichiers de code Java</w:t>
       </w:r>
       <w:r>
         <w:t xml:space="preserve">. Le code permet de détecter </w:t>
@@ -5069,13 +5066,10 @@
         <w:t>et dans le fichier « LoginActivity.java »</w:t>
       </w:r>
       <w:r>
-        <w:t xml:space="preserve"> </w:t>
-      </w:r>
-      <w:r>
-        <w:t>dans la racine du répertoire contenant les fichiers de code Java</w:t>
-      </w:r>
-      <w:r>
-        <w:t>.</w:t>
+        <w:t xml:space="preserve"> dans la racine du répertoire contenant les fichiers de code Java.</w:t>
+      </w:r>
+      <w:r>
+        <w:t xml:space="preserve"> Pour y avoir accès l’utilisateur doit soit appuyer sur le bouton « Connexion » ou le bouton « s’inscrire » et remplir les champs.</w:t>
       </w:r>
     </w:p>
     <w:p>
@@ -5142,10 +5136,7 @@
         <w:t xml:space="preserve"> </w:t>
       </w:r>
       <w:r>
-        <w:t xml:space="preserve">dans la racine du répertoire contenant les fichiers </w:t>
-      </w:r>
-      <w:r>
-        <w:t>de type XML. L</w:t>
+        <w:t>dans la racine du répertoire contenant les fichiers de type XML. L</w:t>
       </w:r>
       <w:r>
         <w:t>e code est utilisé dans le fichier « MainActivity.java » et permet de faire afficher chaque tâche</w:t>
@@ -6180,7 +6171,7 @@
 </file>
 
 <file path=customXml/itemProps2.xml><?xml version="1.0" encoding="utf-8"?>
-<ds:datastoreItem xmlns:ds="http://schemas.openxmlformats.org/officeDocument/2006/customXml" ds:itemID="{633EF9B2-05BE-43A0-9967-1E9AEBC5E1F3}">
+<ds:datastoreItem xmlns:ds="http://schemas.openxmlformats.org/officeDocument/2006/customXml" ds:itemID="{54D6D286-FE7D-4992-BADA-76BFA2A39365}">
   <ds:schemaRefs>
     <ds:schemaRef ds:uri="http://schemas.openxmlformats.org/officeDocument/2006/bibliography"/>
   </ds:schemaRefs>

</xml_diff>